<commit_message>
Kod output i sprawozdanie
Output::show_final_score,
Output::show_score
</commit_message>
<xml_diff>
--- a/Sprint 4/Dzień pracy 3.docx
+++ b/Sprint 4/Dzień pracy 3.docx
@@ -1,6 +1,6 @@
 
 <file path=word/document.xml><?xml version="1.0" encoding="utf-8"?>
-<w:document xmlns:wpc="http://schemas.microsoft.com/office/word/2010/wordprocessingCanvas" xmlns:mc="http://schemas.openxmlformats.org/markup-compatibility/2006" xmlns:o="urn:schemas-microsoft-com:office:office" xmlns:r="http://schemas.openxmlformats.org/officeDocument/2006/relationships" xmlns:m="http://schemas.openxmlformats.org/officeDocument/2006/math" xmlns:v="urn:schemas-microsoft-com:vml" xmlns:wp14="http://schemas.microsoft.com/office/word/2010/wordprocessingDrawing" xmlns:wp="http://schemas.openxmlformats.org/drawingml/2006/wordprocessingDrawing" xmlns:w10="urn:schemas-microsoft-com:office:word" xmlns:w="http://schemas.openxmlformats.org/wordprocessingml/2006/main" xmlns:w14="http://schemas.microsoft.com/office/word/2010/wordml" xmlns:w15="http://schemas.microsoft.com/office/word/2012/wordml" xmlns:wpg="http://schemas.microsoft.com/office/word/2010/wordprocessingGroup" xmlns:wpi="http://schemas.microsoft.com/office/word/2010/wordprocessingInk" xmlns:wne="http://schemas.microsoft.com/office/word/2006/wordml" xmlns:wps="http://schemas.microsoft.com/office/word/2010/wordprocessingShape" mc:Ignorable="w14 w15 wp14">
+<w:document xmlns:wpc="http://schemas.microsoft.com/office/word/2010/wordprocessingCanvas" xmlns:cx="http://schemas.microsoft.com/office/drawing/2014/chartex" xmlns:cx1="http://schemas.microsoft.com/office/drawing/2015/9/8/chartex" xmlns:cx2="http://schemas.microsoft.com/office/drawing/2015/10/21/chartex" xmlns:cx3="http://schemas.microsoft.com/office/drawing/2016/5/9/chartex" xmlns:cx4="http://schemas.microsoft.com/office/drawing/2016/5/10/chartex" xmlns:cx5="http://schemas.microsoft.com/office/drawing/2016/5/11/chartex" xmlns:cx6="http://schemas.microsoft.com/office/drawing/2016/5/12/chartex" xmlns:cx7="http://schemas.microsoft.com/office/drawing/2016/5/13/chartex" xmlns:cx8="http://schemas.microsoft.com/office/drawing/2016/5/14/chartex" xmlns:mc="http://schemas.openxmlformats.org/markup-compatibility/2006" xmlns:aink="http://schemas.microsoft.com/office/drawing/2016/ink" xmlns:am3d="http://schemas.microsoft.com/office/drawing/2017/model3d" xmlns:o="urn:schemas-microsoft-com:office:office" xmlns:r="http://schemas.openxmlformats.org/officeDocument/2006/relationships" xmlns:m="http://schemas.openxmlformats.org/officeDocument/2006/math" xmlns:v="urn:schemas-microsoft-com:vml" xmlns:wp14="http://schemas.microsoft.com/office/word/2010/wordprocessingDrawing" xmlns:wp="http://schemas.openxmlformats.org/drawingml/2006/wordprocessingDrawing" xmlns:w10="urn:schemas-microsoft-com:office:word" xmlns:w="http://schemas.openxmlformats.org/wordprocessingml/2006/main" xmlns:w14="http://schemas.microsoft.com/office/word/2010/wordml" xmlns:w15="http://schemas.microsoft.com/office/word/2012/wordml" xmlns:w16cid="http://schemas.microsoft.com/office/word/2016/wordml/cid" xmlns:w16se="http://schemas.microsoft.com/office/word/2015/wordml/symex" xmlns:wpg="http://schemas.microsoft.com/office/word/2010/wordprocessingGroup" xmlns:wpi="http://schemas.microsoft.com/office/word/2010/wordprocessingInk" xmlns:wne="http://schemas.microsoft.com/office/word/2006/wordml" xmlns:wps="http://schemas.microsoft.com/office/word/2010/wordprocessingShape" mc:Ignorable="w14 w15 w16se w16cid wp14">
   <w:body>
     <w:p>
       <w:r>
@@ -68,8 +68,13 @@
       </w:pPr>
     </w:p>
     <w:p>
-      <w:r>
-        <w:t>Zkaończenie prac związanych z grą Saper,</w:t>
+      <w:proofErr w:type="spellStart"/>
+      <w:r>
+        <w:t>Zkaończenie</w:t>
+      </w:r>
+      <w:proofErr w:type="spellEnd"/>
+      <w:r>
+        <w:t xml:space="preserve"> prac związanych z grą Saper,</w:t>
       </w:r>
     </w:p>
     <w:p>
@@ -127,31 +132,10 @@
           <w:kern w:val="0"/>
           <w:u w:val="single"/>
         </w:rPr>
-        <w:t>Plik src</w:t>
-      </w:r>
-    </w:p>
-    <w:p>
-      <w:r>
-        <w:t>Output::show_final_score</w:t>
-      </w:r>
-    </w:p>
-    <w:p>
-      <w:r>
-        <w:t>Output::show_score</w:t>
-      </w:r>
-    </w:p>
-    <w:p>
-      <w:r>
-        <w:t>Output::show_start</w:t>
-      </w:r>
-    </w:p>
-    <w:p>
-      <w:r>
-        <w:t>Output::show_choices</w:t>
-      </w:r>
-    </w:p>
-    <w:p>
-      <w:pPr>
+        <w:t xml:space="preserve">Plik </w:t>
+      </w:r>
+      <w:proofErr w:type="spellStart"/>
+      <w:r>
         <w:rPr>
           <w:rFonts w:ascii="Times New Roman" w:eastAsia="Times New Roman" w:hAnsi="Times New Roman" w:cs="Times New Roman"/>
           <w:b/>
@@ -159,6 +143,79 @@
           <w:kern w:val="0"/>
           <w:u w:val="single"/>
         </w:rPr>
+        <w:t>src</w:t>
+      </w:r>
+      <w:proofErr w:type="spellEnd"/>
+    </w:p>
+    <w:p>
+      <w:proofErr w:type="spellStart"/>
+      <w:r>
+        <w:t>Output</w:t>
+      </w:r>
+      <w:proofErr w:type="spellEnd"/>
+      <w:r>
+        <w:t>::</w:t>
+      </w:r>
+      <w:proofErr w:type="spellStart"/>
+      <w:r>
+        <w:t>show_final_score</w:t>
+      </w:r>
+      <w:proofErr w:type="spellEnd"/>
+    </w:p>
+    <w:p>
+      <w:proofErr w:type="spellStart"/>
+      <w:r>
+        <w:t>Output</w:t>
+      </w:r>
+      <w:proofErr w:type="spellEnd"/>
+      <w:r>
+        <w:t>::</w:t>
+      </w:r>
+      <w:proofErr w:type="spellStart"/>
+      <w:r>
+        <w:t>show_score</w:t>
+      </w:r>
+      <w:proofErr w:type="spellEnd"/>
+    </w:p>
+    <w:p>
+      <w:proofErr w:type="spellStart"/>
+      <w:r>
+        <w:t>Output</w:t>
+      </w:r>
+      <w:proofErr w:type="spellEnd"/>
+      <w:r>
+        <w:t>::</w:t>
+      </w:r>
+      <w:proofErr w:type="spellStart"/>
+      <w:r>
+        <w:t>show_start</w:t>
+      </w:r>
+      <w:proofErr w:type="spellEnd"/>
+    </w:p>
+    <w:p>
+      <w:proofErr w:type="spellStart"/>
+      <w:r>
+        <w:t>Output</w:t>
+      </w:r>
+      <w:proofErr w:type="spellEnd"/>
+      <w:r>
+        <w:t>::</w:t>
+      </w:r>
+      <w:proofErr w:type="spellStart"/>
+      <w:r>
+        <w:t>show_choices</w:t>
+      </w:r>
+      <w:proofErr w:type="spellEnd"/>
+    </w:p>
+    <w:p>
+      <w:pPr>
+        <w:rPr>
+          <w:rFonts w:ascii="Times New Roman" w:eastAsia="Times New Roman" w:hAnsi="Times New Roman" w:cs="Times New Roman"/>
+          <w:b/>
+          <w:bCs/>
+          <w:kern w:val="0"/>
+          <w:u w:val="single"/>
+        </w:rPr>
       </w:pPr>
     </w:p>
     <w:p>
@@ -206,14 +263,34 @@
       </w:r>
     </w:p>
     <w:p>
-      <w:r>
-        <w:t>Output::show_final_score</w:t>
-      </w:r>
-    </w:p>
-    <w:p>
-      <w:r>
-        <w:t>Output::show_score</w:t>
-      </w:r>
+      <w:proofErr w:type="spellStart"/>
+      <w:r>
+        <w:t>Output</w:t>
+      </w:r>
+      <w:proofErr w:type="spellEnd"/>
+      <w:r>
+        <w:t>::</w:t>
+      </w:r>
+      <w:proofErr w:type="spellStart"/>
+      <w:r>
+        <w:t>show_final_score</w:t>
+      </w:r>
+      <w:proofErr w:type="spellEnd"/>
+    </w:p>
+    <w:p>
+      <w:proofErr w:type="spellStart"/>
+      <w:r>
+        <w:t>Output</w:t>
+      </w:r>
+      <w:proofErr w:type="spellEnd"/>
+      <w:r>
+        <w:t>::</w:t>
+      </w:r>
+      <w:proofErr w:type="spellStart"/>
+      <w:r>
+        <w:t>show_score</w:t>
+      </w:r>
+      <w:proofErr w:type="spellEnd"/>
     </w:p>
     <w:p>
       <w:r>
@@ -222,16 +299,70 @@
       <w:r>
         <w:br/>
       </w:r>
-      <w:r>
-        <w:t>Output::show_start</w:t>
-      </w:r>
-    </w:p>
-    <w:p>
-      <w:r>
-        <w:t>Output::show_choices</w:t>
-      </w:r>
-    </w:p>
-    <w:p/>
+      <w:proofErr w:type="spellStart"/>
+      <w:r>
+        <w:t>Output</w:t>
+      </w:r>
+      <w:proofErr w:type="spellEnd"/>
+      <w:r>
+        <w:t>::</w:t>
+      </w:r>
+      <w:proofErr w:type="spellStart"/>
+      <w:r>
+        <w:t>show_start</w:t>
+      </w:r>
+      <w:proofErr w:type="spellEnd"/>
+    </w:p>
+    <w:p>
+      <w:proofErr w:type="spellStart"/>
+      <w:r>
+        <w:t>Output</w:t>
+      </w:r>
+      <w:proofErr w:type="spellEnd"/>
+      <w:r>
+        <w:t>::</w:t>
+      </w:r>
+      <w:proofErr w:type="spellStart"/>
+      <w:r>
+        <w:t>show_choices</w:t>
+      </w:r>
+      <w:proofErr w:type="spellEnd"/>
+    </w:p>
+    <w:p>
+      <w:r>
+        <w:t>Jakub:</w:t>
+      </w:r>
+    </w:p>
+    <w:p>
+      <w:proofErr w:type="spellStart"/>
+      <w:r>
+        <w:t>Output</w:t>
+      </w:r>
+      <w:proofErr w:type="spellEnd"/>
+      <w:r>
+        <w:t>::</w:t>
+      </w:r>
+      <w:proofErr w:type="spellStart"/>
+      <w:r>
+        <w:t>show_score</w:t>
+      </w:r>
+      <w:proofErr w:type="spellEnd"/>
+    </w:p>
+    <w:p>
+      <w:proofErr w:type="spellStart"/>
+      <w:r>
+        <w:t>Output</w:t>
+      </w:r>
+      <w:proofErr w:type="spellEnd"/>
+      <w:r>
+        <w:t>::</w:t>
+      </w:r>
+      <w:proofErr w:type="spellStart"/>
+      <w:r>
+        <w:t>show_final_score</w:t>
+      </w:r>
+      <w:proofErr w:type="spellEnd"/>
+    </w:p>
     <w:p>
       <w:pPr>
         <w:rPr>
@@ -284,16 +415,7 @@
           <w:rFonts w:ascii="Times New Roman" w:hAnsi="Times New Roman"/>
           <w:kern w:val="0"/>
         </w:rPr>
-        <w:t xml:space="preserve"> </w:t>
-      </w:r>
-      <w:bookmarkStart w:id="0" w:name="_GoBack"/>
-      <w:bookmarkEnd w:id="0"/>
-      <w:r>
-        <w:rPr>
-          <w:rFonts w:ascii="Times New Roman" w:hAnsi="Times New Roman"/>
-          <w:kern w:val="0"/>
-        </w:rPr>
-        <w:t>Pękala Jacek</w:t>
+        <w:t xml:space="preserve"> Pękala Jacek</w:t>
       </w:r>
     </w:p>
     <w:p>
@@ -318,6 +440,15 @@
         </w:rPr>
         <w:t>Pan Jakub:</w:t>
       </w:r>
+      <w:r>
+        <w:rPr>
+          <w:rFonts w:ascii="Times New Roman" w:hAnsi="Times New Roman"/>
+          <w:kern w:val="0"/>
+        </w:rPr>
+        <w:t xml:space="preserve"> Jakub Poręba</w:t>
+      </w:r>
+      <w:bookmarkStart w:id="0" w:name="_GoBack"/>
+      <w:bookmarkEnd w:id="0"/>
     </w:p>
     <w:p>
       <w:pPr>
@@ -509,7 +640,23 @@
           <w:rFonts w:ascii="Times New Roman" w:hAnsi="Times New Roman"/>
           <w:kern w:val="0"/>
         </w:rPr>
-        <w:t>Jeśli wystąpiły problemy, których nie udało się rozwiązać proszę o wysłanie mail’a na adres przygoda.piotr26@gmail.com</w:t>
+        <w:t xml:space="preserve">Jeśli wystąpiły problemy, których nie udało się rozwiązać proszę o wysłanie </w:t>
+      </w:r>
+      <w:proofErr w:type="spellStart"/>
+      <w:r>
+        <w:rPr>
+          <w:rFonts w:ascii="Times New Roman" w:hAnsi="Times New Roman"/>
+          <w:kern w:val="0"/>
+        </w:rPr>
+        <w:t>mail’a</w:t>
+      </w:r>
+      <w:proofErr w:type="spellEnd"/>
+      <w:r>
+        <w:rPr>
+          <w:rFonts w:ascii="Times New Roman" w:hAnsi="Times New Roman"/>
+          <w:kern w:val="0"/>
+        </w:rPr>
+        <w:t xml:space="preserve"> na adres przygoda.piotr26@gmail.com</w:t>
       </w:r>
     </w:p>
     <w:p/>
@@ -525,7 +672,7 @@
 </file>
 
 <file path=word/endnotes.xml><?xml version="1.0" encoding="utf-8"?>
-<w:endnotes xmlns:wpc="http://schemas.microsoft.com/office/word/2010/wordprocessingCanvas" xmlns:mc="http://schemas.openxmlformats.org/markup-compatibility/2006" xmlns:o="urn:schemas-microsoft-com:office:office" xmlns:r="http://schemas.openxmlformats.org/officeDocument/2006/relationships" xmlns:m="http://schemas.openxmlformats.org/officeDocument/2006/math" xmlns:v="urn:schemas-microsoft-com:vml" xmlns:wp14="http://schemas.microsoft.com/office/word/2010/wordprocessingDrawing" xmlns:wp="http://schemas.openxmlformats.org/drawingml/2006/wordprocessingDrawing" xmlns:w10="urn:schemas-microsoft-com:office:word" xmlns:w="http://schemas.openxmlformats.org/wordprocessingml/2006/main" xmlns:w14="http://schemas.microsoft.com/office/word/2010/wordml" xmlns:w15="http://schemas.microsoft.com/office/word/2012/wordml" xmlns:wpg="http://schemas.microsoft.com/office/word/2010/wordprocessingGroup" xmlns:wpi="http://schemas.microsoft.com/office/word/2010/wordprocessingInk" xmlns:wne="http://schemas.microsoft.com/office/word/2006/wordml" xmlns:wps="http://schemas.microsoft.com/office/word/2010/wordprocessingShape" mc:Ignorable="w14 w15 wp14">
+<w:endnotes xmlns:wpc="http://schemas.microsoft.com/office/word/2010/wordprocessingCanvas" xmlns:cx="http://schemas.microsoft.com/office/drawing/2014/chartex" xmlns:cx1="http://schemas.microsoft.com/office/drawing/2015/9/8/chartex" xmlns:cx2="http://schemas.microsoft.com/office/drawing/2015/10/21/chartex" xmlns:cx3="http://schemas.microsoft.com/office/drawing/2016/5/9/chartex" xmlns:cx4="http://schemas.microsoft.com/office/drawing/2016/5/10/chartex" xmlns:cx5="http://schemas.microsoft.com/office/drawing/2016/5/11/chartex" xmlns:cx6="http://schemas.microsoft.com/office/drawing/2016/5/12/chartex" xmlns:cx7="http://schemas.microsoft.com/office/drawing/2016/5/13/chartex" xmlns:cx8="http://schemas.microsoft.com/office/drawing/2016/5/14/chartex" xmlns:mc="http://schemas.openxmlformats.org/markup-compatibility/2006" xmlns:aink="http://schemas.microsoft.com/office/drawing/2016/ink" xmlns:am3d="http://schemas.microsoft.com/office/drawing/2017/model3d" xmlns:o="urn:schemas-microsoft-com:office:office" xmlns:r="http://schemas.openxmlformats.org/officeDocument/2006/relationships" xmlns:m="http://schemas.openxmlformats.org/officeDocument/2006/math" xmlns:v="urn:schemas-microsoft-com:vml" xmlns:wp14="http://schemas.microsoft.com/office/word/2010/wordprocessingDrawing" xmlns:wp="http://schemas.openxmlformats.org/drawingml/2006/wordprocessingDrawing" xmlns:w10="urn:schemas-microsoft-com:office:word" xmlns:w="http://schemas.openxmlformats.org/wordprocessingml/2006/main" xmlns:w14="http://schemas.microsoft.com/office/word/2010/wordml" xmlns:w15="http://schemas.microsoft.com/office/word/2012/wordml" xmlns:w16cid="http://schemas.microsoft.com/office/word/2016/wordml/cid" xmlns:w16se="http://schemas.microsoft.com/office/word/2015/wordml/symex" xmlns:wpg="http://schemas.microsoft.com/office/word/2010/wordprocessingGroup" xmlns:wpi="http://schemas.microsoft.com/office/word/2010/wordprocessingInk" xmlns:wne="http://schemas.microsoft.com/office/word/2006/wordml" xmlns:wps="http://schemas.microsoft.com/office/word/2010/wordprocessingShape" mc:Ignorable="w14 w15 w16se w16cid wp14">
   <w:endnote w:type="separator" w:id="-1">
     <w:p>
       <w:r>
@@ -544,7 +691,7 @@
 </file>
 
 <file path=word/footer1.xml><?xml version="1.0" encoding="utf-8"?>
-<w:ftr xmlns:wpc="http://schemas.microsoft.com/office/word/2010/wordprocessingCanvas" xmlns:mc="http://schemas.openxmlformats.org/markup-compatibility/2006" xmlns:o="urn:schemas-microsoft-com:office:office" xmlns:r="http://schemas.openxmlformats.org/officeDocument/2006/relationships" xmlns:m="http://schemas.openxmlformats.org/officeDocument/2006/math" xmlns:v="urn:schemas-microsoft-com:vml" xmlns:wp14="http://schemas.microsoft.com/office/word/2010/wordprocessingDrawing" xmlns:wp="http://schemas.openxmlformats.org/drawingml/2006/wordprocessingDrawing" xmlns:w10="urn:schemas-microsoft-com:office:word" xmlns:w="http://schemas.openxmlformats.org/wordprocessingml/2006/main" xmlns:w14="http://schemas.microsoft.com/office/word/2010/wordml" xmlns:w15="http://schemas.microsoft.com/office/word/2012/wordml" xmlns:wpg="http://schemas.microsoft.com/office/word/2010/wordprocessingGroup" xmlns:wpi="http://schemas.microsoft.com/office/word/2010/wordprocessingInk" xmlns:wne="http://schemas.microsoft.com/office/word/2006/wordml" xmlns:wps="http://schemas.microsoft.com/office/word/2010/wordprocessingShape" mc:Ignorable="w14 w15 wp14">
+<w:ftr xmlns:wpc="http://schemas.microsoft.com/office/word/2010/wordprocessingCanvas" xmlns:cx="http://schemas.microsoft.com/office/drawing/2014/chartex" xmlns:cx1="http://schemas.microsoft.com/office/drawing/2015/9/8/chartex" xmlns:cx2="http://schemas.microsoft.com/office/drawing/2015/10/21/chartex" xmlns:cx3="http://schemas.microsoft.com/office/drawing/2016/5/9/chartex" xmlns:cx4="http://schemas.microsoft.com/office/drawing/2016/5/10/chartex" xmlns:cx5="http://schemas.microsoft.com/office/drawing/2016/5/11/chartex" xmlns:cx6="http://schemas.microsoft.com/office/drawing/2016/5/12/chartex" xmlns:cx7="http://schemas.microsoft.com/office/drawing/2016/5/13/chartex" xmlns:cx8="http://schemas.microsoft.com/office/drawing/2016/5/14/chartex" xmlns:mc="http://schemas.openxmlformats.org/markup-compatibility/2006" xmlns:aink="http://schemas.microsoft.com/office/drawing/2016/ink" xmlns:am3d="http://schemas.microsoft.com/office/drawing/2017/model3d" xmlns:o="urn:schemas-microsoft-com:office:office" xmlns:r="http://schemas.openxmlformats.org/officeDocument/2006/relationships" xmlns:m="http://schemas.openxmlformats.org/officeDocument/2006/math" xmlns:v="urn:schemas-microsoft-com:vml" xmlns:wp14="http://schemas.microsoft.com/office/word/2010/wordprocessingDrawing" xmlns:wp="http://schemas.openxmlformats.org/drawingml/2006/wordprocessingDrawing" xmlns:w10="urn:schemas-microsoft-com:office:word" xmlns:w="http://schemas.openxmlformats.org/wordprocessingml/2006/main" xmlns:w14="http://schemas.microsoft.com/office/word/2010/wordml" xmlns:w15="http://schemas.microsoft.com/office/word/2012/wordml" xmlns:w16cid="http://schemas.microsoft.com/office/word/2016/wordml/cid" xmlns:w16se="http://schemas.microsoft.com/office/word/2015/wordml/symex" xmlns:wpg="http://schemas.microsoft.com/office/word/2010/wordprocessingGroup" xmlns:wpi="http://schemas.microsoft.com/office/word/2010/wordprocessingInk" xmlns:wne="http://schemas.microsoft.com/office/word/2006/wordml" xmlns:wps="http://schemas.microsoft.com/office/word/2010/wordprocessingShape" mc:Ignorable="w14 w15 w16se w16cid wp14">
   <w:p>
     <w:pPr>
       <w:pStyle w:val="Nagwekistopka"/>
@@ -557,7 +704,7 @@
 </file>
 
 <file path=word/footnotes.xml><?xml version="1.0" encoding="utf-8"?>
-<w:footnotes xmlns:wpc="http://schemas.microsoft.com/office/word/2010/wordprocessingCanvas" xmlns:mc="http://schemas.openxmlformats.org/markup-compatibility/2006" xmlns:o="urn:schemas-microsoft-com:office:office" xmlns:r="http://schemas.openxmlformats.org/officeDocument/2006/relationships" xmlns:m="http://schemas.openxmlformats.org/officeDocument/2006/math" xmlns:v="urn:schemas-microsoft-com:vml" xmlns:wp14="http://schemas.microsoft.com/office/word/2010/wordprocessingDrawing" xmlns:wp="http://schemas.openxmlformats.org/drawingml/2006/wordprocessingDrawing" xmlns:w10="urn:schemas-microsoft-com:office:word" xmlns:w="http://schemas.openxmlformats.org/wordprocessingml/2006/main" xmlns:w14="http://schemas.microsoft.com/office/word/2010/wordml" xmlns:w15="http://schemas.microsoft.com/office/word/2012/wordml" xmlns:wpg="http://schemas.microsoft.com/office/word/2010/wordprocessingGroup" xmlns:wpi="http://schemas.microsoft.com/office/word/2010/wordprocessingInk" xmlns:wne="http://schemas.microsoft.com/office/word/2006/wordml" xmlns:wps="http://schemas.microsoft.com/office/word/2010/wordprocessingShape" mc:Ignorable="w14 w15 wp14">
+<w:footnotes xmlns:wpc="http://schemas.microsoft.com/office/word/2010/wordprocessingCanvas" xmlns:cx="http://schemas.microsoft.com/office/drawing/2014/chartex" xmlns:cx1="http://schemas.microsoft.com/office/drawing/2015/9/8/chartex" xmlns:cx2="http://schemas.microsoft.com/office/drawing/2015/10/21/chartex" xmlns:cx3="http://schemas.microsoft.com/office/drawing/2016/5/9/chartex" xmlns:cx4="http://schemas.microsoft.com/office/drawing/2016/5/10/chartex" xmlns:cx5="http://schemas.microsoft.com/office/drawing/2016/5/11/chartex" xmlns:cx6="http://schemas.microsoft.com/office/drawing/2016/5/12/chartex" xmlns:cx7="http://schemas.microsoft.com/office/drawing/2016/5/13/chartex" xmlns:cx8="http://schemas.microsoft.com/office/drawing/2016/5/14/chartex" xmlns:mc="http://schemas.openxmlformats.org/markup-compatibility/2006" xmlns:aink="http://schemas.microsoft.com/office/drawing/2016/ink" xmlns:am3d="http://schemas.microsoft.com/office/drawing/2017/model3d" xmlns:o="urn:schemas-microsoft-com:office:office" xmlns:r="http://schemas.openxmlformats.org/officeDocument/2006/relationships" xmlns:m="http://schemas.openxmlformats.org/officeDocument/2006/math" xmlns:v="urn:schemas-microsoft-com:vml" xmlns:wp14="http://schemas.microsoft.com/office/word/2010/wordprocessingDrawing" xmlns:wp="http://schemas.openxmlformats.org/drawingml/2006/wordprocessingDrawing" xmlns:w10="urn:schemas-microsoft-com:office:word" xmlns:w="http://schemas.openxmlformats.org/wordprocessingml/2006/main" xmlns:w14="http://schemas.microsoft.com/office/word/2010/wordml" xmlns:w15="http://schemas.microsoft.com/office/word/2012/wordml" xmlns:w16cid="http://schemas.microsoft.com/office/word/2016/wordml/cid" xmlns:w16se="http://schemas.microsoft.com/office/word/2015/wordml/symex" xmlns:wpg="http://schemas.microsoft.com/office/word/2010/wordprocessingGroup" xmlns:wpi="http://schemas.microsoft.com/office/word/2010/wordprocessingInk" xmlns:wne="http://schemas.microsoft.com/office/word/2006/wordml" xmlns:wps="http://schemas.microsoft.com/office/word/2010/wordprocessingShape" mc:Ignorable="w14 w15 w16se w16cid wp14">
   <w:footnote w:type="separator" w:id="-1">
     <w:p>
       <w:r>
@@ -576,7 +723,7 @@
 </file>
 
 <file path=word/header1.xml><?xml version="1.0" encoding="utf-8"?>
-<w:hdr xmlns:wpc="http://schemas.microsoft.com/office/word/2010/wordprocessingCanvas" xmlns:mc="http://schemas.openxmlformats.org/markup-compatibility/2006" xmlns:o="urn:schemas-microsoft-com:office:office" xmlns:r="http://schemas.openxmlformats.org/officeDocument/2006/relationships" xmlns:m="http://schemas.openxmlformats.org/officeDocument/2006/math" xmlns:v="urn:schemas-microsoft-com:vml" xmlns:wp14="http://schemas.microsoft.com/office/word/2010/wordprocessingDrawing" xmlns:wp="http://schemas.openxmlformats.org/drawingml/2006/wordprocessingDrawing" xmlns:w10="urn:schemas-microsoft-com:office:word" xmlns:w="http://schemas.openxmlformats.org/wordprocessingml/2006/main" xmlns:w14="http://schemas.microsoft.com/office/word/2010/wordml" xmlns:w15="http://schemas.microsoft.com/office/word/2012/wordml" xmlns:wpg="http://schemas.microsoft.com/office/word/2010/wordprocessingGroup" xmlns:wpi="http://schemas.microsoft.com/office/word/2010/wordprocessingInk" xmlns:wne="http://schemas.microsoft.com/office/word/2006/wordml" xmlns:wps="http://schemas.microsoft.com/office/word/2010/wordprocessingShape" mc:Ignorable="w14 w15 wp14">
+<w:hdr xmlns:wpc="http://schemas.microsoft.com/office/word/2010/wordprocessingCanvas" xmlns:cx="http://schemas.microsoft.com/office/drawing/2014/chartex" xmlns:cx1="http://schemas.microsoft.com/office/drawing/2015/9/8/chartex" xmlns:cx2="http://schemas.microsoft.com/office/drawing/2015/10/21/chartex" xmlns:cx3="http://schemas.microsoft.com/office/drawing/2016/5/9/chartex" xmlns:cx4="http://schemas.microsoft.com/office/drawing/2016/5/10/chartex" xmlns:cx5="http://schemas.microsoft.com/office/drawing/2016/5/11/chartex" xmlns:cx6="http://schemas.microsoft.com/office/drawing/2016/5/12/chartex" xmlns:cx7="http://schemas.microsoft.com/office/drawing/2016/5/13/chartex" xmlns:cx8="http://schemas.microsoft.com/office/drawing/2016/5/14/chartex" xmlns:mc="http://schemas.openxmlformats.org/markup-compatibility/2006" xmlns:aink="http://schemas.microsoft.com/office/drawing/2016/ink" xmlns:am3d="http://schemas.microsoft.com/office/drawing/2017/model3d" xmlns:o="urn:schemas-microsoft-com:office:office" xmlns:r="http://schemas.openxmlformats.org/officeDocument/2006/relationships" xmlns:m="http://schemas.openxmlformats.org/officeDocument/2006/math" xmlns:v="urn:schemas-microsoft-com:vml" xmlns:wp14="http://schemas.microsoft.com/office/word/2010/wordprocessingDrawing" xmlns:wp="http://schemas.openxmlformats.org/drawingml/2006/wordprocessingDrawing" xmlns:w10="urn:schemas-microsoft-com:office:word" xmlns:w="http://schemas.openxmlformats.org/wordprocessingml/2006/main" xmlns:w14="http://schemas.microsoft.com/office/word/2010/wordml" xmlns:w15="http://schemas.microsoft.com/office/word/2012/wordml" xmlns:w16cid="http://schemas.microsoft.com/office/word/2016/wordml/cid" xmlns:w16se="http://schemas.microsoft.com/office/word/2015/wordml/symex" xmlns:wpg="http://schemas.microsoft.com/office/word/2010/wordprocessingGroup" xmlns:wpi="http://schemas.microsoft.com/office/word/2010/wordprocessingInk" xmlns:wne="http://schemas.microsoft.com/office/word/2006/wordml" xmlns:wps="http://schemas.microsoft.com/office/word/2010/wordprocessingShape" mc:Ignorable="w14 w15 w16se w16cid wp14">
   <w:p>
     <w:pPr>
       <w:pStyle w:val="Nagwekistopka"/>
@@ -589,20 +736,20 @@
 </file>
 
 <file path=word/numbering.xml><?xml version="1.0" encoding="utf-8"?>
-<w:numbering xmlns:wpc="http://schemas.microsoft.com/office/word/2010/wordprocessingCanvas" xmlns:mc="http://schemas.openxmlformats.org/markup-compatibility/2006" xmlns:o="urn:schemas-microsoft-com:office:office" xmlns:r="http://schemas.openxmlformats.org/officeDocument/2006/relationships" xmlns:m="http://schemas.openxmlformats.org/officeDocument/2006/math" xmlns:v="urn:schemas-microsoft-com:vml" xmlns:wp14="http://schemas.microsoft.com/office/word/2010/wordprocessingDrawing" xmlns:wp="http://schemas.openxmlformats.org/drawingml/2006/wordprocessingDrawing" xmlns:w10="urn:schemas-microsoft-com:office:word" xmlns:w="http://schemas.openxmlformats.org/wordprocessingml/2006/main" xmlns:w14="http://schemas.microsoft.com/office/word/2010/wordml" xmlns:w15="http://schemas.microsoft.com/office/word/2012/wordml" xmlns:wpg="http://schemas.microsoft.com/office/word/2010/wordprocessingGroup" xmlns:wpi="http://schemas.microsoft.com/office/word/2010/wordprocessingInk" xmlns:wne="http://schemas.microsoft.com/office/word/2006/wordml" xmlns:wps="http://schemas.microsoft.com/office/word/2010/wordprocessingShape" mc:Ignorable="w14 w15 wp14">
-  <w:abstractNum w:abstractNumId="0">
+<w:numbering xmlns:wpc="http://schemas.microsoft.com/office/word/2010/wordprocessingCanvas" xmlns:cx="http://schemas.microsoft.com/office/drawing/2014/chartex" xmlns:cx1="http://schemas.microsoft.com/office/drawing/2015/9/8/chartex" xmlns:cx2="http://schemas.microsoft.com/office/drawing/2015/10/21/chartex" xmlns:cx3="http://schemas.microsoft.com/office/drawing/2016/5/9/chartex" xmlns:cx4="http://schemas.microsoft.com/office/drawing/2016/5/10/chartex" xmlns:cx5="http://schemas.microsoft.com/office/drawing/2016/5/11/chartex" xmlns:cx6="http://schemas.microsoft.com/office/drawing/2016/5/12/chartex" xmlns:cx7="http://schemas.microsoft.com/office/drawing/2016/5/13/chartex" xmlns:cx8="http://schemas.microsoft.com/office/drawing/2016/5/14/chartex" xmlns:mc="http://schemas.openxmlformats.org/markup-compatibility/2006" xmlns:aink="http://schemas.microsoft.com/office/drawing/2016/ink" xmlns:am3d="http://schemas.microsoft.com/office/drawing/2017/model3d" xmlns:o="urn:schemas-microsoft-com:office:office" xmlns:r="http://schemas.openxmlformats.org/officeDocument/2006/relationships" xmlns:m="http://schemas.openxmlformats.org/officeDocument/2006/math" xmlns:v="urn:schemas-microsoft-com:vml" xmlns:wp14="http://schemas.microsoft.com/office/word/2010/wordprocessingDrawing" xmlns:wp="http://schemas.openxmlformats.org/drawingml/2006/wordprocessingDrawing" xmlns:w10="urn:schemas-microsoft-com:office:word" xmlns:w="http://schemas.openxmlformats.org/wordprocessingml/2006/main" xmlns:w14="http://schemas.microsoft.com/office/word/2010/wordml" xmlns:w15="http://schemas.microsoft.com/office/word/2012/wordml" xmlns:w16cid="http://schemas.microsoft.com/office/word/2016/wordml/cid" xmlns:w16se="http://schemas.microsoft.com/office/word/2015/wordml/symex" xmlns:wpg="http://schemas.microsoft.com/office/word/2010/wordprocessingGroup" xmlns:wpi="http://schemas.microsoft.com/office/word/2010/wordprocessingInk" xmlns:wne="http://schemas.microsoft.com/office/word/2006/wordml" xmlns:wps="http://schemas.microsoft.com/office/word/2010/wordprocessingShape" mc:Ignorable="w14 w15 w16se w16cid wp14">
+  <w:abstractNum w:abstractNumId="0" w15:restartNumberingAfterBreak="0">
     <w:nsid w:val="0125211D"/>
     <w:multiLevelType w:val="hybridMultilevel"/>
     <w:tmpl w:val="1ACC7A70"/>
     <w:numStyleLink w:val="Zaimportowanystyl4"/>
   </w:abstractNum>
-  <w:abstractNum w:abstractNumId="1">
+  <w:abstractNum w:abstractNumId="1" w15:restartNumberingAfterBreak="0">
     <w:nsid w:val="028A1960"/>
     <w:multiLevelType w:val="hybridMultilevel"/>
     <w:tmpl w:val="C932256E"/>
     <w:numStyleLink w:val="Zaimportowanystyl2"/>
   </w:abstractNum>
-  <w:abstractNum w:abstractNumId="2">
+  <w:abstractNum w:abstractNumId="2" w15:restartNumberingAfterBreak="0">
     <w:nsid w:val="049C0C1F"/>
     <w:multiLevelType w:val="hybridMultilevel"/>
     <w:tmpl w:val="4AB42BFA"/>
@@ -904,19 +1051,19 @@
       </w:rPr>
     </w:lvl>
   </w:abstractNum>
-  <w:abstractNum w:abstractNumId="3">
+  <w:abstractNum w:abstractNumId="3" w15:restartNumberingAfterBreak="0">
     <w:nsid w:val="0DC45D39"/>
     <w:multiLevelType w:val="hybridMultilevel"/>
     <w:tmpl w:val="D7A69394"/>
     <w:numStyleLink w:val="Zaimportowanystyl5"/>
   </w:abstractNum>
-  <w:abstractNum w:abstractNumId="4">
+  <w:abstractNum w:abstractNumId="4" w15:restartNumberingAfterBreak="0">
     <w:nsid w:val="132226D2"/>
     <w:multiLevelType w:val="hybridMultilevel"/>
     <w:tmpl w:val="4AB42BFA"/>
     <w:numStyleLink w:val="Zaimportowanystyl3"/>
   </w:abstractNum>
-  <w:abstractNum w:abstractNumId="5">
+  <w:abstractNum w:abstractNumId="5" w15:restartNumberingAfterBreak="0">
     <w:nsid w:val="194A583B"/>
     <w:multiLevelType w:val="hybridMultilevel"/>
     <w:tmpl w:val="3F82BB5E"/>
@@ -1218,7 +1365,7 @@
       </w:rPr>
     </w:lvl>
   </w:abstractNum>
-  <w:abstractNum w:abstractNumId="6">
+  <w:abstractNum w:abstractNumId="6" w15:restartNumberingAfterBreak="0">
     <w:nsid w:val="1D3A74C4"/>
     <w:multiLevelType w:val="hybridMultilevel"/>
     <w:tmpl w:val="C932256E"/>
@@ -1520,13 +1667,13 @@
       </w:rPr>
     </w:lvl>
   </w:abstractNum>
-  <w:abstractNum w:abstractNumId="7">
+  <w:abstractNum w:abstractNumId="7" w15:restartNumberingAfterBreak="0">
     <w:nsid w:val="4DA73A60"/>
     <w:multiLevelType w:val="hybridMultilevel"/>
     <w:tmpl w:val="7B8081CE"/>
     <w:numStyleLink w:val="Zaimportowanystyl1"/>
   </w:abstractNum>
-  <w:abstractNum w:abstractNumId="8">
+  <w:abstractNum w:abstractNumId="8" w15:restartNumberingAfterBreak="0">
     <w:nsid w:val="5F9B00A2"/>
     <w:multiLevelType w:val="hybridMultilevel"/>
     <w:tmpl w:val="D7A69394"/>
@@ -1828,7 +1975,7 @@
       </w:rPr>
     </w:lvl>
   </w:abstractNum>
-  <w:abstractNum w:abstractNumId="9">
+  <w:abstractNum w:abstractNumId="9" w15:restartNumberingAfterBreak="0">
     <w:nsid w:val="5FB9173D"/>
     <w:multiLevelType w:val="hybridMultilevel"/>
     <w:tmpl w:val="7B8081CE"/>
@@ -2130,7 +2277,7 @@
       </w:rPr>
     </w:lvl>
   </w:abstractNum>
-  <w:abstractNum w:abstractNumId="10">
+  <w:abstractNum w:abstractNumId="10" w15:restartNumberingAfterBreak="0">
     <w:nsid w:val="71D1234E"/>
     <w:multiLevelType w:val="hybridMultilevel"/>
     <w:tmpl w:val="1ACC7A70"/>
@@ -2432,7 +2579,7 @@
       </w:rPr>
     </w:lvl>
   </w:abstractNum>
-  <w:abstractNum w:abstractNumId="11">
+  <w:abstractNum w:abstractNumId="11" w15:restartNumberingAfterBreak="0">
     <w:nsid w:val="7F16377F"/>
     <w:multiLevelType w:val="hybridMultilevel"/>
     <w:tmpl w:val="3F82BB5E"/>
@@ -2478,7 +2625,7 @@
 </file>
 
 <file path=word/styles.xml><?xml version="1.0" encoding="utf-8"?>
-<w:styles xmlns:mc="http://schemas.openxmlformats.org/markup-compatibility/2006" xmlns:r="http://schemas.openxmlformats.org/officeDocument/2006/relationships" xmlns:w="http://schemas.openxmlformats.org/wordprocessingml/2006/main" xmlns:w14="http://schemas.microsoft.com/office/word/2010/wordml" xmlns:w15="http://schemas.microsoft.com/office/word/2012/wordml" mc:Ignorable="w14 w15">
+<w:styles xmlns:mc="http://schemas.openxmlformats.org/markup-compatibility/2006" xmlns:r="http://schemas.openxmlformats.org/officeDocument/2006/relationships" xmlns:w="http://schemas.openxmlformats.org/wordprocessingml/2006/main" xmlns:w14="http://schemas.microsoft.com/office/word/2010/wordml" xmlns:w15="http://schemas.microsoft.com/office/word/2012/wordml" xmlns:w16cid="http://schemas.microsoft.com/office/word/2016/wordml/cid" xmlns:w16se="http://schemas.microsoft.com/office/word/2015/wordml/symex" mc:Ignorable="w14 w15 w16se w16cid">
   <w:docDefaults>
     <w:rPrDefault>
       <w:rPr>
@@ -2500,7 +2647,7 @@
       </w:pPr>
     </w:pPrDefault>
   </w:docDefaults>
-  <w:latentStyles w:defLockedState="0" w:defUIPriority="99" w:defSemiHidden="0" w:defUnhideWhenUsed="0" w:defQFormat="0" w:count="371">
+  <w:latentStyles w:defLockedState="0" w:defUIPriority="99" w:defSemiHidden="0" w:defUnhideWhenUsed="0" w:defQFormat="0" w:count="375">
     <w:lsdException w:name="Normal" w:uiPriority="0" w:qFormat="1"/>
     <w:lsdException w:name="heading 1" w:uiPriority="9" w:qFormat="1"/>
     <w:lsdException w:name="heading 2" w:semiHidden="1" w:uiPriority="9" w:unhideWhenUsed="1" w:qFormat="1"/>
@@ -2606,7 +2753,6 @@
     <w:lsdException w:name="HTML Sample" w:semiHidden="1" w:unhideWhenUsed="1"/>
     <w:lsdException w:name="HTML Typewriter" w:semiHidden="1" w:unhideWhenUsed="1"/>
     <w:lsdException w:name="HTML Variable" w:semiHidden="1" w:unhideWhenUsed="1"/>
-    <w:lsdException w:name="Normal Table" w:semiHidden="1" w:unhideWhenUsed="1"/>
     <w:lsdException w:name="annotation subject" w:semiHidden="1" w:unhideWhenUsed="1"/>
     <w:lsdException w:name="No List" w:semiHidden="1" w:unhideWhenUsed="1"/>
     <w:lsdException w:name="Outline List 1" w:semiHidden="1" w:unhideWhenUsed="1"/>
@@ -2650,10 +2796,8 @@
     <w:lsdException w:name="Table Elegant" w:semiHidden="1" w:unhideWhenUsed="1"/>
     <w:lsdException w:name="Table Professional" w:semiHidden="1" w:unhideWhenUsed="1"/>
     <w:lsdException w:name="Table Subtle 1" w:semiHidden="1" w:unhideWhenUsed="1"/>
-    <w:lsdException w:name="Table Subtle 2" w:semiHidden="1" w:unhideWhenUsed="1"/>
     <w:lsdException w:name="Table Web 1" w:semiHidden="1" w:unhideWhenUsed="1"/>
     <w:lsdException w:name="Table Web 2" w:semiHidden="1" w:unhideWhenUsed="1"/>
-    <w:lsdException w:name="Table Web 3" w:semiHidden="1" w:unhideWhenUsed="1"/>
     <w:lsdException w:name="Balloon Text" w:semiHidden="1" w:unhideWhenUsed="1"/>
     <w:lsdException w:name="Table Grid" w:uiPriority="39"/>
     <w:lsdException w:name="Table Theme" w:semiHidden="1" w:unhideWhenUsed="1"/>
@@ -2872,6 +3016,10 @@
     <w:lsdException w:name="List Table 5 Dark Accent 6" w:uiPriority="50"/>
     <w:lsdException w:name="List Table 6 Colorful Accent 6" w:uiPriority="51"/>
     <w:lsdException w:name="List Table 7 Colorful Accent 6" w:uiPriority="52"/>
+    <w:lsdException w:name="Mention" w:semiHidden="1" w:unhideWhenUsed="1"/>
+    <w:lsdException w:name="Smart Hyperlink" w:semiHidden="1" w:unhideWhenUsed="1"/>
+    <w:lsdException w:name="Hashtag" w:semiHidden="1" w:unhideWhenUsed="1"/>
+    <w:lsdException w:name="Unresolved Mention" w:semiHidden="1" w:unhideWhenUsed="1"/>
   </w:latentStyles>
   <w:style w:type="paragraph" w:default="1" w:styleId="Normalny">
     <w:name w:val="Normal"/>

</xml_diff>